<commit_message>
[ Time line ] - update time line
</commit_message>
<xml_diff>
--- a/CV- TranVuHaiVinh.docx
+++ b/CV- TranVuHaiVinh.docx
@@ -472,6 +472,32 @@
                 <w:szCs w:val="22"/>
               </w:rPr>
               <w:t>Software Development Lifecycle</w:t>
+            </w:r>
+          </w:p>
+          <w:p>
+            <w:pPr>
+              <w:numPr>
+                <w:ilvl w:val="0"/>
+                <w:numId w:val="2"/>
+              </w:numPr>
+              <w:autoSpaceDE w:val="0"/>
+              <w:autoSpaceDN w:val="0"/>
+              <w:adjustRightInd w:val="0"/>
+              <w:spacing w:line="276" w:lineRule="auto"/>
+              <w:ind w:left="1017" w:hanging="450"/>
+              <w:rPr>
+                <w:rFonts w:ascii="Book Antiqua" w:hAnsi="Book Antiqua"/>
+                <w:sz w:val="22"/>
+                <w:szCs w:val="22"/>
+              </w:rPr>
+            </w:pPr>
+            <w:r>
+              <w:rPr>
+                <w:rFonts w:ascii="Book Antiqua" w:hAnsi="Book Antiqua"/>
+                <w:sz w:val="22"/>
+                <w:szCs w:val="22"/>
+              </w:rPr>
+              <w:t>Training and developing internal software.</w:t>
             </w:r>
           </w:p>
         </w:tc>
@@ -549,6 +575,22 @@
             </w:r>
             <w:proofErr w:type="spellEnd"/>
           </w:p>
+          <w:p>
+            <w:pPr>
+              <w:tabs>
+                <w:tab w:val="left" w:pos="360"/>
+              </w:tabs>
+              <w:autoSpaceDE w:val="0"/>
+              <w:autoSpaceDN w:val="0"/>
+              <w:adjustRightInd w:val="0"/>
+              <w:spacing w:line="276" w:lineRule="auto"/>
+              <w:rPr>
+                <w:rFonts w:ascii="Book Antiqua" w:hAnsi="Book Antiqua"/>
+                <w:sz w:val="22"/>
+                <w:szCs w:val="22"/>
+              </w:rPr>
+            </w:pPr>
+          </w:p>
         </w:tc>
       </w:tr>
     </w:tbl>
@@ -1288,6 +1330,7 @@
           <w:sz w:val="22"/>
           <w:szCs w:val="22"/>
         </w:rPr>
+        <w:lastRenderedPageBreak/>
         <w:t xml:space="preserve">Stack: Nodejs - react - </w:t>
       </w:r>
       <w:proofErr w:type="spellStart"/>
@@ -1327,7 +1370,6 @@
           <w:sz w:val="22"/>
           <w:szCs w:val="22"/>
         </w:rPr>
-        <w:lastRenderedPageBreak/>
         <w:t xml:space="preserve">- </w:t>
       </w:r>
       <w:proofErr w:type="spellStart"/>
@@ -2356,6 +2398,7 @@
           <w:sz w:val="22"/>
           <w:szCs w:val="22"/>
         </w:rPr>
+        <w:lastRenderedPageBreak/>
         <w:t>Stack:</w:t>
       </w:r>
       <w:r>
@@ -2420,7 +2463,6 @@
           <w:szCs w:val="20"/>
           <w:shd w:val="clear" w:color="auto" w:fill="FFFFFF"/>
         </w:rPr>
-        <w:lastRenderedPageBreak/>
         <w:t>Content</w:t>
       </w:r>
     </w:p>
@@ -3654,6 +3696,7 @@
           <w:sz w:val="22"/>
           <w:szCs w:val="22"/>
         </w:rPr>
+        <w:lastRenderedPageBreak/>
         <w:t>Stack:</w:t>
       </w:r>
       <w:r>
@@ -3728,7 +3771,6 @@
           <w:szCs w:val="20"/>
           <w:shd w:val="clear" w:color="auto" w:fill="FFFFFF"/>
         </w:rPr>
-        <w:lastRenderedPageBreak/>
         <w:t xml:space="preserve">Firebase </w:t>
       </w:r>
       <w:proofErr w:type="spellStart"/>
@@ -5113,6 +5155,7 @@
           <w:sz w:val="22"/>
           <w:szCs w:val="22"/>
         </w:rPr>
+        <w:lastRenderedPageBreak/>
         <w:t xml:space="preserve">Stack: </w:t>
       </w:r>
       <w:r>
@@ -5241,7 +5284,6 @@
           <w:sz w:val="22"/>
           <w:szCs w:val="22"/>
         </w:rPr>
-        <w:lastRenderedPageBreak/>
         <w:t>Module</w:t>
       </w:r>
       <w:proofErr w:type="gramEnd"/>
@@ -6853,6 +6895,7 @@
           <w:sz w:val="22"/>
           <w:szCs w:val="22"/>
         </w:rPr>
+        <w:lastRenderedPageBreak/>
         <w:t xml:space="preserve">02/2021 – 05/2021: </w:t>
       </w:r>
       <w:r>
@@ -6890,7 +6933,6 @@
           <w:szCs w:val="22"/>
           <w:lang w:val="vi-VN"/>
         </w:rPr>
-        <w:lastRenderedPageBreak/>
         <w:t>Front-end</w:t>
       </w:r>
       <w:r>
@@ -8320,6 +8362,7 @@
           <w:sz w:val="22"/>
           <w:szCs w:val="22"/>
         </w:rPr>
+        <w:lastRenderedPageBreak/>
         <w:t>04/20</w:t>
       </w:r>
       <w:r>
@@ -8385,7 +8428,6 @@
           <w:szCs w:val="22"/>
           <w:lang w:val="vi-VN"/>
         </w:rPr>
-        <w:lastRenderedPageBreak/>
         <w:t>Front-end</w:t>
       </w:r>
       <w:r>
@@ -9838,6 +9880,7 @@
           <w:sz w:val="22"/>
           <w:szCs w:val="22"/>
         </w:rPr>
+        <w:lastRenderedPageBreak/>
         <w:t>Basic:</w:t>
       </w:r>
       <w:r>
@@ -9950,7 +9993,6 @@
           <w:sz w:val="22"/>
           <w:szCs w:val="22"/>
         </w:rPr>
-        <w:lastRenderedPageBreak/>
         <w:t xml:space="preserve">Source code management tools: </w:t>
       </w:r>
       <w:r>
@@ -11312,6 +11354,7 @@
   <w:style w:type="character" w:default="1" w:styleId="DefaultParagraphFont">
     <w:name w:val="Default Paragraph Font"/>
     <w:uiPriority w:val="1"/>
+    <w:semiHidden/>
     <w:unhideWhenUsed/>
   </w:style>
   <w:style w:type="table" w:default="1" w:styleId="TableNormal">

</xml_diff>